<commit_message>
Mando cambios finales (#11)
</commit_message>
<xml_diff>
--- a/Casos de prueba.docx
+++ b/Casos de prueba.docx
@@ -1,6 +1,6 @@
 
 <file path=word/document.xml><?xml version="1.0" encoding="utf-8"?>
-<w:document xmlns:wpc="http://schemas.microsoft.com/office/word/2010/wordprocessingCanvas" xmlns:cx="http://schemas.microsoft.com/office/drawing/2014/chartex" xmlns:cx1="http://schemas.microsoft.com/office/drawing/2015/9/8/chartex" xmlns:cx2="http://schemas.microsoft.com/office/drawing/2015/10/21/chartex" xmlns:cx3="http://schemas.microsoft.com/office/drawing/2016/5/9/chartex" xmlns:cx4="http://schemas.microsoft.com/office/drawing/2016/5/10/chartex" xmlns:cx5="http://schemas.microsoft.com/office/drawing/2016/5/11/chartex" xmlns:cx6="http://schemas.microsoft.com/office/drawing/2016/5/12/chartex" xmlns:cx7="http://schemas.microsoft.com/office/drawing/2016/5/13/chartex" xmlns:cx8="http://schemas.microsoft.com/office/drawing/2016/5/14/chartex" xmlns:mc="http://schemas.openxmlformats.org/markup-compatibility/2006" xmlns:aink="http://schemas.microsoft.com/office/drawing/2016/ink" xmlns:am3d="http://schemas.microsoft.com/office/drawing/2017/model3d" xmlns:o="urn:schemas-microsoft-com:office:office" xmlns:r="http://schemas.openxmlformats.org/officeDocument/2006/relationships" xmlns:m="http://schemas.openxmlformats.org/officeDocument/2006/math" xmlns:v="urn:schemas-microsoft-com:vml" xmlns:wp14="http://schemas.microsoft.com/office/word/2010/wordprocessingDrawing" xmlns:wp="http://schemas.openxmlformats.org/drawingml/2006/wordprocessingDrawing" xmlns:w10="urn:schemas-microsoft-com:office:word" xmlns:w="http://schemas.openxmlformats.org/wordprocessingml/2006/main" xmlns:w14="http://schemas.microsoft.com/office/word/2010/wordml" xmlns:w15="http://schemas.microsoft.com/office/word/2012/wordml" xmlns:w16cex="http://schemas.microsoft.com/office/word/2018/wordml/cex" xmlns:w16cid="http://schemas.microsoft.com/office/word/2016/wordml/cid" xmlns:w16="http://schemas.microsoft.com/office/word/2018/wordml" xmlns:w16sdtdh="http://schemas.microsoft.com/office/word/2020/wordml/sdtdatahash" xmlns:w16se="http://schemas.microsoft.com/office/word/2015/wordml/symex" xmlns:wpg="http://schemas.microsoft.com/office/word/2010/wordprocessingGroup" xmlns:wpi="http://schemas.microsoft.com/office/word/2010/wordprocessingInk" xmlns:wne="http://schemas.microsoft.com/office/word/2006/wordml" xmlns:wps="http://schemas.microsoft.com/office/word/2010/wordprocessingShape" mc:Ignorable="w14 w15 w16se w16cid w16 w16cex w16sdtdh wp14">
+<w:document xmlns:wpc="http://schemas.microsoft.com/office/word/2010/wordprocessingCanvas" xmlns:cx="http://schemas.microsoft.com/office/drawing/2014/chartex" xmlns:mc="http://schemas.openxmlformats.org/markup-compatibility/2006" xmlns:o="urn:schemas-microsoft-com:office:office" xmlns:r="http://schemas.openxmlformats.org/officeDocument/2006/relationships" xmlns:m="http://schemas.openxmlformats.org/officeDocument/2006/math" xmlns:v="urn:schemas-microsoft-com:vml" xmlns:wp14="http://schemas.microsoft.com/office/word/2010/wordprocessingDrawing" xmlns:wp="http://schemas.openxmlformats.org/drawingml/2006/wordprocessingDrawing" xmlns:w10="urn:schemas-microsoft-com:office:word" xmlns:w="http://schemas.openxmlformats.org/wordprocessingml/2006/main" xmlns:w14="http://schemas.microsoft.com/office/word/2010/wordml" xmlns:w15="http://schemas.microsoft.com/office/word/2012/wordml" xmlns:w16se="http://schemas.microsoft.com/office/word/2015/wordml/symex" xmlns:wpg="http://schemas.microsoft.com/office/word/2010/wordprocessingGroup" xmlns:wpi="http://schemas.microsoft.com/office/word/2010/wordprocessingInk" xmlns:wne="http://schemas.microsoft.com/office/word/2006/wordml" xmlns:wps="http://schemas.microsoft.com/office/word/2010/wordprocessingShape" mc:Ignorable="w14 w15 w16se wp14">
   <w:body>
     <w:tbl>
       <w:tblPr>
@@ -19,9 +19,6 @@
             <w:tcW w:w="2831" w:type="dxa"/>
           </w:tcPr>
           <w:p>
-            <w:pPr>
-              <w:jc w:val="center"/>
-            </w:pPr>
             <w:r>
               <w:t>Qué se quiere probar</w:t>
             </w:r>
@@ -32,9 +29,6 @@
             <w:tcW w:w="2831" w:type="dxa"/>
           </w:tcPr>
           <w:p>
-            <w:pPr>
-              <w:jc w:val="center"/>
-            </w:pPr>
             <w:r>
               <w:t>Descripción Salida</w:t>
             </w:r>
@@ -45,9 +39,6 @@
             <w:tcW w:w="2832" w:type="dxa"/>
           </w:tcPr>
           <w:p>
-            <w:pPr>
-              <w:jc w:val="center"/>
-            </w:pPr>
             <w:r>
               <w:t>Salida obtenida</w:t>
             </w:r>
@@ -71,7 +62,10 @@
           </w:tcPr>
           <w:p>
             <w:r>
-              <w:t>Se muestra un mensaje indicando error y se vuelve a pedir una opción válida</w:t>
+              <w:t>Se vuelve a pedir una opción válida</w:t>
+            </w:r>
+            <w:r>
+              <w:t>.</w:t>
             </w:r>
           </w:p>
         </w:tc>
@@ -87,12 +81,82 @@
         </w:tc>
       </w:tr>
     </w:tbl>
-    <w:p/>
     <w:p>
       <w:r>
-        <w:t>Agregar captura</w:t>
+        <w:rPr>
+          <w:noProof/>
+          <w:lang w:val="en-US"/>
+        </w:rPr>
+        <w:drawing>
+          <wp:anchor distT="0" distB="0" distL="114300" distR="114300" simplePos="0" relativeHeight="251675648" behindDoc="1" locked="0" layoutInCell="1" allowOverlap="1" wp14:anchorId="1F4EFCE2" wp14:editId="4D0C7C0B">
+            <wp:simplePos x="0" y="0"/>
+            <wp:positionH relativeFrom="margin">
+              <wp:align>center</wp:align>
+            </wp:positionH>
+            <wp:positionV relativeFrom="paragraph">
+              <wp:posOffset>199679</wp:posOffset>
+            </wp:positionV>
+            <wp:extent cx="2760345" cy="1232535"/>
+            <wp:effectExtent l="0" t="0" r="1905" b="5715"/>
+            <wp:wrapTight wrapText="bothSides">
+              <wp:wrapPolygon edited="0">
+                <wp:start x="0" y="0"/>
+                <wp:lineTo x="0" y="21366"/>
+                <wp:lineTo x="21466" y="21366"/>
+                <wp:lineTo x="21466" y="0"/>
+                <wp:lineTo x="0" y="0"/>
+              </wp:wrapPolygon>
+            </wp:wrapTight>
+            <wp:docPr id="17" name="Imagen 17"/>
+            <wp:cNvGraphicFramePr>
+              <a:graphicFrameLocks xmlns:a="http://schemas.openxmlformats.org/drawingml/2006/main" noChangeAspect="1"/>
+            </wp:cNvGraphicFramePr>
+            <a:graphic xmlns:a="http://schemas.openxmlformats.org/drawingml/2006/main">
+              <a:graphicData uri="http://schemas.openxmlformats.org/drawingml/2006/picture">
+                <pic:pic xmlns:pic="http://schemas.openxmlformats.org/drawingml/2006/picture">
+                  <pic:nvPicPr>
+                    <pic:cNvPr id="17" name="Captura de pantalla 2025-06-18 140847.png"/>
+                    <pic:cNvPicPr/>
+                  </pic:nvPicPr>
+                  <pic:blipFill>
+                    <a:blip r:embed="rId5">
+                      <a:extLst>
+                        <a:ext uri="{28A0092B-C50C-407E-A947-70E740481C1C}">
+                          <a14:useLocalDpi xmlns:a14="http://schemas.microsoft.com/office/drawing/2010/main" val="0"/>
+                        </a:ext>
+                      </a:extLst>
+                    </a:blip>
+                    <a:stretch>
+                      <a:fillRect/>
+                    </a:stretch>
+                  </pic:blipFill>
+                  <pic:spPr>
+                    <a:xfrm>
+                      <a:off x="0" y="0"/>
+                      <a:ext cx="2760345" cy="1232535"/>
+                    </a:xfrm>
+                    <a:prstGeom prst="rect">
+                      <a:avLst/>
+                    </a:prstGeom>
+                  </pic:spPr>
+                </pic:pic>
+              </a:graphicData>
+            </a:graphic>
+            <wp14:sizeRelH relativeFrom="margin">
+              <wp14:pctWidth>0</wp14:pctWidth>
+            </wp14:sizeRelH>
+            <wp14:sizeRelV relativeFrom="margin">
+              <wp14:pctHeight>0</wp14:pctHeight>
+            </wp14:sizeRelV>
+          </wp:anchor>
+        </w:drawing>
       </w:r>
     </w:p>
+    <w:p/>
+    <w:p/>
+    <w:p/>
+    <w:p/>
+    <w:p/>
     <w:tbl>
       <w:tblPr>
         <w:tblStyle w:val="Tablaconcuadrcula"/>
@@ -110,9 +174,6 @@
             <w:tcW w:w="2831" w:type="dxa"/>
           </w:tcPr>
           <w:p>
-            <w:pPr>
-              <w:jc w:val="center"/>
-            </w:pPr>
             <w:r>
               <w:t>Qué se quiere probar</w:t>
             </w:r>
@@ -123,9 +184,6 @@
             <w:tcW w:w="2831" w:type="dxa"/>
           </w:tcPr>
           <w:p>
-            <w:pPr>
-              <w:jc w:val="center"/>
-            </w:pPr>
             <w:r>
               <w:t>Descripción Salida</w:t>
             </w:r>
@@ -136,9 +194,6 @@
             <w:tcW w:w="2832" w:type="dxa"/>
           </w:tcPr>
           <w:p>
-            <w:pPr>
-              <w:jc w:val="center"/>
-            </w:pPr>
             <w:r>
               <w:t>Salida obtenida</w:t>
             </w:r>
@@ -151,9 +206,6 @@
             <w:tcW w:w="2831" w:type="dxa"/>
           </w:tcPr>
           <w:p>
-            <w:pPr>
-              <w:jc w:val="center"/>
-            </w:pPr>
             <w:r>
               <w:t>2- El usuario elige la opción A y se carga un solo jugador</w:t>
             </w:r>
@@ -164,9 +216,6 @@
             <w:tcW w:w="2831" w:type="dxa"/>
           </w:tcPr>
           <w:p>
-            <w:pPr>
-              <w:jc w:val="center"/>
-            </w:pPr>
             <w:r>
               <w:t>Se muestra "primer jugador listo" y se juega una única sesión</w:t>
             </w:r>
@@ -177,9 +226,6 @@
             <w:tcW w:w="2832" w:type="dxa"/>
           </w:tcPr>
           <w:p>
-            <w:pPr>
-              <w:jc w:val="center"/>
-            </w:pPr>
             <w:r>
               <w:t>El jugador juega al TA-C-TI, ya sea que gane o pierda y se carga el resultado en la base de datos con el puntaje obtenido.</w:t>
             </w:r>
@@ -187,12 +233,713 @@
         </w:tc>
       </w:tr>
     </w:tbl>
-    <w:p/>
     <w:p>
       <w:r>
-        <w:t>Agregar captura</w:t>
+        <w:rPr>
+          <w:noProof/>
+          <w:lang w:val="en-US"/>
+        </w:rPr>
+        <w:drawing>
+          <wp:anchor distT="0" distB="0" distL="114300" distR="114300" simplePos="0" relativeHeight="251662336" behindDoc="0" locked="0" layoutInCell="1" allowOverlap="1" wp14:anchorId="626C92EC" wp14:editId="37D95BBB">
+            <wp:simplePos x="0" y="0"/>
+            <wp:positionH relativeFrom="margin">
+              <wp:posOffset>2639695</wp:posOffset>
+            </wp:positionH>
+            <wp:positionV relativeFrom="paragraph">
+              <wp:posOffset>2430780</wp:posOffset>
+            </wp:positionV>
+            <wp:extent cx="3316605" cy="2190750"/>
+            <wp:effectExtent l="0" t="0" r="0" b="0"/>
+            <wp:wrapSquare wrapText="bothSides"/>
+            <wp:docPr id="9" name="Imagen 9"/>
+            <wp:cNvGraphicFramePr>
+              <a:graphicFrameLocks xmlns:a="http://schemas.openxmlformats.org/drawingml/2006/main" noChangeAspect="1"/>
+            </wp:cNvGraphicFramePr>
+            <a:graphic xmlns:a="http://schemas.openxmlformats.org/drawingml/2006/main">
+              <a:graphicData uri="http://schemas.openxmlformats.org/drawingml/2006/picture">
+                <pic:pic xmlns:pic="http://schemas.openxmlformats.org/drawingml/2006/picture">
+                  <pic:nvPicPr>
+                    <pic:cNvPr id="9" name="WhatsApp Image 2025-06-18 at 13.43.06.jpeg"/>
+                    <pic:cNvPicPr/>
+                  </pic:nvPicPr>
+                  <pic:blipFill>
+                    <a:blip r:embed="rId6" cstate="print">
+                      <a:extLst>
+                        <a:ext uri="{28A0092B-C50C-407E-A947-70E740481C1C}">
+                          <a14:useLocalDpi xmlns:a14="http://schemas.microsoft.com/office/drawing/2010/main" val="0"/>
+                        </a:ext>
+                      </a:extLst>
+                    </a:blip>
+                    <a:stretch>
+                      <a:fillRect/>
+                    </a:stretch>
+                  </pic:blipFill>
+                  <pic:spPr>
+                    <a:xfrm>
+                      <a:off x="0" y="0"/>
+                      <a:ext cx="3316605" cy="2190750"/>
+                    </a:xfrm>
+                    <a:prstGeom prst="rect">
+                      <a:avLst/>
+                    </a:prstGeom>
+                  </pic:spPr>
+                </pic:pic>
+              </a:graphicData>
+            </a:graphic>
+            <wp14:sizeRelH relativeFrom="margin">
+              <wp14:pctWidth>0</wp14:pctWidth>
+            </wp14:sizeRelH>
+            <wp14:sizeRelV relativeFrom="margin">
+              <wp14:pctHeight>0</wp14:pctHeight>
+            </wp14:sizeRelV>
+          </wp:anchor>
+        </w:drawing>
+      </w:r>
+      <w:r>
+        <w:rPr>
+          <w:noProof/>
+          <w:lang w:val="en-US"/>
+        </w:rPr>
+        <w:drawing>
+          <wp:anchor distT="0" distB="0" distL="114300" distR="114300" simplePos="0" relativeHeight="251659264" behindDoc="0" locked="0" layoutInCell="1" allowOverlap="1" wp14:anchorId="5654081A" wp14:editId="0D10AE6D">
+            <wp:simplePos x="0" y="0"/>
+            <wp:positionH relativeFrom="column">
+              <wp:posOffset>2632710</wp:posOffset>
+            </wp:positionH>
+            <wp:positionV relativeFrom="paragraph">
+              <wp:posOffset>220980</wp:posOffset>
+            </wp:positionV>
+            <wp:extent cx="3282950" cy="2136775"/>
+            <wp:effectExtent l="0" t="0" r="0" b="0"/>
+            <wp:wrapSquare wrapText="bothSides"/>
+            <wp:docPr id="3" name="Imagen 3"/>
+            <wp:cNvGraphicFramePr>
+              <a:graphicFrameLocks xmlns:a="http://schemas.openxmlformats.org/drawingml/2006/main" noChangeAspect="1"/>
+            </wp:cNvGraphicFramePr>
+            <a:graphic xmlns:a="http://schemas.openxmlformats.org/drawingml/2006/main">
+              <a:graphicData uri="http://schemas.openxmlformats.org/drawingml/2006/picture">
+                <pic:pic xmlns:pic="http://schemas.openxmlformats.org/drawingml/2006/picture">
+                  <pic:nvPicPr>
+                    <pic:cNvPr id="3" name="WhatsApp Image 2025-06-18 at 13.38.39.jpeg"/>
+                    <pic:cNvPicPr/>
+                  </pic:nvPicPr>
+                  <pic:blipFill>
+                    <a:blip r:embed="rId7" cstate="print">
+                      <a:extLst>
+                        <a:ext uri="{28A0092B-C50C-407E-A947-70E740481C1C}">
+                          <a14:useLocalDpi xmlns:a14="http://schemas.microsoft.com/office/drawing/2010/main" val="0"/>
+                        </a:ext>
+                      </a:extLst>
+                    </a:blip>
+                    <a:stretch>
+                      <a:fillRect/>
+                    </a:stretch>
+                  </pic:blipFill>
+                  <pic:spPr>
+                    <a:xfrm>
+                      <a:off x="0" y="0"/>
+                      <a:ext cx="3282950" cy="2136775"/>
+                    </a:xfrm>
+                    <a:prstGeom prst="rect">
+                      <a:avLst/>
+                    </a:prstGeom>
+                  </pic:spPr>
+                </pic:pic>
+              </a:graphicData>
+            </a:graphic>
+            <wp14:sizeRelH relativeFrom="margin">
+              <wp14:pctWidth>0</wp14:pctWidth>
+            </wp14:sizeRelH>
+            <wp14:sizeRelV relativeFrom="margin">
+              <wp14:pctHeight>0</wp14:pctHeight>
+            </wp14:sizeRelV>
+          </wp:anchor>
+        </w:drawing>
+      </w:r>
+      <w:r>
+        <w:rPr>
+          <w:noProof/>
+        </w:rPr>
+        <mc:AlternateContent>
+          <mc:Choice Requires="wps">
+            <w:drawing>
+              <wp:anchor distT="45720" distB="45720" distL="114300" distR="114300" simplePos="0" relativeHeight="251670528" behindDoc="0" locked="0" layoutInCell="1" allowOverlap="1" wp14:anchorId="25348416" wp14:editId="470091F0">
+                <wp:simplePos x="0" y="0"/>
+                <wp:positionH relativeFrom="column">
+                  <wp:posOffset>2591435</wp:posOffset>
+                </wp:positionH>
+                <wp:positionV relativeFrom="paragraph">
+                  <wp:posOffset>4287578</wp:posOffset>
+                </wp:positionV>
+                <wp:extent cx="484505" cy="387350"/>
+                <wp:effectExtent l="0" t="0" r="0" b="0"/>
+                <wp:wrapSquare wrapText="bothSides"/>
+                <wp:docPr id="12" name="Cuadro de texto 2"/>
+                <wp:cNvGraphicFramePr>
+                  <a:graphicFrameLocks xmlns:a="http://schemas.openxmlformats.org/drawingml/2006/main"/>
+                </wp:cNvGraphicFramePr>
+                <a:graphic xmlns:a="http://schemas.openxmlformats.org/drawingml/2006/main">
+                  <a:graphicData uri="http://schemas.microsoft.com/office/word/2010/wordprocessingShape">
+                    <wps:wsp>
+                      <wps:cNvSpPr txBox="1">
+                        <a:spLocks noChangeArrowheads="1"/>
+                      </wps:cNvSpPr>
+                      <wps:spPr bwMode="auto">
+                        <a:xfrm>
+                          <a:off x="0" y="0"/>
+                          <a:ext cx="484505" cy="387350"/>
+                        </a:xfrm>
+                        <a:prstGeom prst="rect">
+                          <a:avLst/>
+                        </a:prstGeom>
+                        <a:noFill/>
+                        <a:ln w="9525">
+                          <a:noFill/>
+                          <a:miter lim="800000"/>
+                          <a:headEnd/>
+                          <a:tailEnd/>
+                        </a:ln>
+                      </wps:spPr>
+                      <wps:txbx>
+                        <w:txbxContent>
+                          <w:p>
+                            <w:pPr>
+                              <w:jc w:val="center"/>
+                              <w:rPr>
+                                <w:color w:val="FFFFFF" w:themeColor="background1"/>
+                                <w:sz w:val="32"/>
+                              </w:rPr>
+                            </w:pPr>
+                            <w:r>
+                              <w:rPr>
+                                <w:color w:val="FFFFFF" w:themeColor="background1"/>
+                                <w:sz w:val="32"/>
+                              </w:rPr>
+                              <w:t>4</w:t>
+                            </w:r>
+                            <w:r>
+                              <w:rPr>
+                                <w:color w:val="FFFFFF" w:themeColor="background1"/>
+                                <w:sz w:val="32"/>
+                              </w:rPr>
+                              <w:t>.</w:t>
+                            </w:r>
+                          </w:p>
+                        </w:txbxContent>
+                      </wps:txbx>
+                      <wps:bodyPr rot="0" vert="horz" wrap="square" lIns="91440" tIns="45720" rIns="91440" bIns="45720" anchor="t" anchorCtr="0">
+                        <a:noAutofit/>
+                      </wps:bodyPr>
+                    </wps:wsp>
+                  </a:graphicData>
+                </a:graphic>
+                <wp14:sizeRelH relativeFrom="margin">
+                  <wp14:pctWidth>0</wp14:pctWidth>
+                </wp14:sizeRelH>
+                <wp14:sizeRelV relativeFrom="margin">
+                  <wp14:pctHeight>0</wp14:pctHeight>
+                </wp14:sizeRelV>
+              </wp:anchor>
+            </w:drawing>
+          </mc:Choice>
+          <mc:Fallback>
+            <w:pict>
+              <v:shapetype w14:anchorId="25348416" id="_x0000_t202" coordsize="21600,21600" o:spt="202" path="m,l,21600r21600,l21600,xe">
+                <v:stroke joinstyle="miter"/>
+                <v:path gradientshapeok="t" o:connecttype="rect"/>
+              </v:shapetype>
+              <v:shape id="Cuadro de texto 2" o:spid="_x0000_s1026" type="#_x0000_t202" style="position:absolute;margin-left:204.05pt;margin-top:337.6pt;width:38.15pt;height:30.5pt;z-index:251670528;visibility:visible;mso-wrap-style:square;mso-width-percent:0;mso-height-percent:0;mso-wrap-distance-left:9pt;mso-wrap-distance-top:3.6pt;mso-wrap-distance-right:9pt;mso-wrap-distance-bottom:3.6pt;mso-position-horizontal:absolute;mso-position-horizontal-relative:text;mso-position-vertical:absolute;mso-position-vertical-relative:text;mso-width-percent:0;mso-height-percent:0;mso-width-relative:margin;mso-height-relative:margin;v-text-anchor:top" o:gfxdata="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" filled="f" stroked="f">
+                <v:textbox>
+                  <w:txbxContent>
+                    <w:p>
+                      <w:pPr>
+                        <w:jc w:val="center"/>
+                        <w:rPr>
+                          <w:color w:val="FFFFFF" w:themeColor="background1"/>
+                          <w:sz w:val="32"/>
+                        </w:rPr>
+                      </w:pPr>
+                      <w:r>
+                        <w:rPr>
+                          <w:color w:val="FFFFFF" w:themeColor="background1"/>
+                          <w:sz w:val="32"/>
+                        </w:rPr>
+                        <w:t>4</w:t>
+                      </w:r>
+                      <w:r>
+                        <w:rPr>
+                          <w:color w:val="FFFFFF" w:themeColor="background1"/>
+                          <w:sz w:val="32"/>
+                        </w:rPr>
+                        <w:t>.</w:t>
+                      </w:r>
+                    </w:p>
+                  </w:txbxContent>
+                </v:textbox>
+                <w10:wrap type="square"/>
+              </v:shape>
+            </w:pict>
+          </mc:Fallback>
+        </mc:AlternateContent>
+      </w:r>
+      <w:r>
+        <w:rPr>
+          <w:noProof/>
+        </w:rPr>
+        <mc:AlternateContent>
+          <mc:Choice Requires="wps">
+            <w:drawing>
+              <wp:anchor distT="45720" distB="45720" distL="114300" distR="114300" simplePos="0" relativeHeight="251668480" behindDoc="0" locked="0" layoutInCell="1" allowOverlap="1" wp14:anchorId="7627D4AE" wp14:editId="0ADCB946">
+                <wp:simplePos x="0" y="0"/>
+                <wp:positionH relativeFrom="column">
+                  <wp:posOffset>-762000</wp:posOffset>
+                </wp:positionH>
+                <wp:positionV relativeFrom="paragraph">
+                  <wp:posOffset>4291965</wp:posOffset>
+                </wp:positionV>
+                <wp:extent cx="484505" cy="387350"/>
+                <wp:effectExtent l="0" t="0" r="0" b="0"/>
+                <wp:wrapSquare wrapText="bothSides"/>
+                <wp:docPr id="11" name="Cuadro de texto 2"/>
+                <wp:cNvGraphicFramePr>
+                  <a:graphicFrameLocks xmlns:a="http://schemas.openxmlformats.org/drawingml/2006/main"/>
+                </wp:cNvGraphicFramePr>
+                <a:graphic xmlns:a="http://schemas.openxmlformats.org/drawingml/2006/main">
+                  <a:graphicData uri="http://schemas.microsoft.com/office/word/2010/wordprocessingShape">
+                    <wps:wsp>
+                      <wps:cNvSpPr txBox="1">
+                        <a:spLocks noChangeArrowheads="1"/>
+                      </wps:cNvSpPr>
+                      <wps:spPr bwMode="auto">
+                        <a:xfrm>
+                          <a:off x="0" y="0"/>
+                          <a:ext cx="484505" cy="387350"/>
+                        </a:xfrm>
+                        <a:prstGeom prst="rect">
+                          <a:avLst/>
+                        </a:prstGeom>
+                        <a:noFill/>
+                        <a:ln w="9525">
+                          <a:noFill/>
+                          <a:miter lim="800000"/>
+                          <a:headEnd/>
+                          <a:tailEnd/>
+                        </a:ln>
+                      </wps:spPr>
+                      <wps:txbx>
+                        <w:txbxContent>
+                          <w:p>
+                            <w:pPr>
+                              <w:jc w:val="center"/>
+                              <w:rPr>
+                                <w:color w:val="FFFFFF" w:themeColor="background1"/>
+                                <w:sz w:val="32"/>
+                              </w:rPr>
+                            </w:pPr>
+                            <w:r>
+                              <w:rPr>
+                                <w:color w:val="FFFFFF" w:themeColor="background1"/>
+                                <w:sz w:val="32"/>
+                              </w:rPr>
+                              <w:t>3</w:t>
+                            </w:r>
+                            <w:r>
+                              <w:rPr>
+                                <w:color w:val="FFFFFF" w:themeColor="background1"/>
+                                <w:sz w:val="32"/>
+                              </w:rPr>
+                              <w:t>.</w:t>
+                            </w:r>
+                          </w:p>
+                        </w:txbxContent>
+                      </wps:txbx>
+                      <wps:bodyPr rot="0" vert="horz" wrap="square" lIns="91440" tIns="45720" rIns="91440" bIns="45720" anchor="t" anchorCtr="0">
+                        <a:noAutofit/>
+                      </wps:bodyPr>
+                    </wps:wsp>
+                  </a:graphicData>
+                </a:graphic>
+                <wp14:sizeRelH relativeFrom="margin">
+                  <wp14:pctWidth>0</wp14:pctWidth>
+                </wp14:sizeRelH>
+                <wp14:sizeRelV relativeFrom="margin">
+                  <wp14:pctHeight>0</wp14:pctHeight>
+                </wp14:sizeRelV>
+              </wp:anchor>
+            </w:drawing>
+          </mc:Choice>
+          <mc:Fallback>
+            <w:pict>
+              <v:shape w14:anchorId="7627D4AE" id="_x0000_s1027" type="#_x0000_t202" style="position:absolute;margin-left:-60pt;margin-top:337.95pt;width:38.15pt;height:30.5pt;z-index:251668480;visibility:visible;mso-wrap-style:square;mso-width-percent:0;mso-height-percent:0;mso-wrap-distance-left:9pt;mso-wrap-distance-top:3.6pt;mso-wrap-distance-right:9pt;mso-wrap-distance-bottom:3.6pt;mso-position-horizontal:absolute;mso-position-horizontal-relative:text;mso-position-vertical:absolute;mso-position-vertical-relative:text;mso-width-percent:0;mso-height-percent:0;mso-width-relative:margin;mso-height-relative:margin;v-text-anchor:top" o:gfxdata="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" filled="f" stroked="f">
+                <v:textbox>
+                  <w:txbxContent>
+                    <w:p>
+                      <w:pPr>
+                        <w:jc w:val="center"/>
+                        <w:rPr>
+                          <w:color w:val="FFFFFF" w:themeColor="background1"/>
+                          <w:sz w:val="32"/>
+                        </w:rPr>
+                      </w:pPr>
+                      <w:r>
+                        <w:rPr>
+                          <w:color w:val="FFFFFF" w:themeColor="background1"/>
+                          <w:sz w:val="32"/>
+                        </w:rPr>
+                        <w:t>3</w:t>
+                      </w:r>
+                      <w:r>
+                        <w:rPr>
+                          <w:color w:val="FFFFFF" w:themeColor="background1"/>
+                          <w:sz w:val="32"/>
+                        </w:rPr>
+                        <w:t>.</w:t>
+                      </w:r>
+                    </w:p>
+                  </w:txbxContent>
+                </v:textbox>
+                <w10:wrap type="square"/>
+              </v:shape>
+            </w:pict>
+          </mc:Fallback>
+        </mc:AlternateContent>
+      </w:r>
+      <w:r>
+        <w:rPr>
+          <w:noProof/>
+        </w:rPr>
+        <mc:AlternateContent>
+          <mc:Choice Requires="wps">
+            <w:drawing>
+              <wp:anchor distT="45720" distB="45720" distL="114300" distR="114300" simplePos="0" relativeHeight="251666432" behindDoc="0" locked="0" layoutInCell="1" allowOverlap="1" wp14:anchorId="1DB76463" wp14:editId="092AA966">
+                <wp:simplePos x="0" y="0"/>
+                <wp:positionH relativeFrom="column">
+                  <wp:posOffset>2570134</wp:posOffset>
+                </wp:positionH>
+                <wp:positionV relativeFrom="paragraph">
+                  <wp:posOffset>2022648</wp:posOffset>
+                </wp:positionV>
+                <wp:extent cx="484505" cy="387350"/>
+                <wp:effectExtent l="0" t="0" r="0" b="0"/>
+                <wp:wrapSquare wrapText="bothSides"/>
+                <wp:docPr id="10" name="Cuadro de texto 2"/>
+                <wp:cNvGraphicFramePr>
+                  <a:graphicFrameLocks xmlns:a="http://schemas.openxmlformats.org/drawingml/2006/main"/>
+                </wp:cNvGraphicFramePr>
+                <a:graphic xmlns:a="http://schemas.openxmlformats.org/drawingml/2006/main">
+                  <a:graphicData uri="http://schemas.microsoft.com/office/word/2010/wordprocessingShape">
+                    <wps:wsp>
+                      <wps:cNvSpPr txBox="1">
+                        <a:spLocks noChangeArrowheads="1"/>
+                      </wps:cNvSpPr>
+                      <wps:spPr bwMode="auto">
+                        <a:xfrm>
+                          <a:off x="0" y="0"/>
+                          <a:ext cx="484505" cy="387350"/>
+                        </a:xfrm>
+                        <a:prstGeom prst="rect">
+                          <a:avLst/>
+                        </a:prstGeom>
+                        <a:noFill/>
+                        <a:ln w="9525">
+                          <a:noFill/>
+                          <a:miter lim="800000"/>
+                          <a:headEnd/>
+                          <a:tailEnd/>
+                        </a:ln>
+                      </wps:spPr>
+                      <wps:txbx>
+                        <w:txbxContent>
+                          <w:p>
+                            <w:pPr>
+                              <w:jc w:val="center"/>
+                              <w:rPr>
+                                <w:color w:val="FFFFFF" w:themeColor="background1"/>
+                                <w:sz w:val="32"/>
+                              </w:rPr>
+                            </w:pPr>
+                            <w:r>
+                              <w:rPr>
+                                <w:color w:val="FFFFFF" w:themeColor="background1"/>
+                                <w:sz w:val="32"/>
+                              </w:rPr>
+                              <w:t>2.</w:t>
+                            </w:r>
+                          </w:p>
+                        </w:txbxContent>
+                      </wps:txbx>
+                      <wps:bodyPr rot="0" vert="horz" wrap="square" lIns="91440" tIns="45720" rIns="91440" bIns="45720" anchor="t" anchorCtr="0">
+                        <a:noAutofit/>
+                      </wps:bodyPr>
+                    </wps:wsp>
+                  </a:graphicData>
+                </a:graphic>
+                <wp14:sizeRelH relativeFrom="margin">
+                  <wp14:pctWidth>0</wp14:pctWidth>
+                </wp14:sizeRelH>
+                <wp14:sizeRelV relativeFrom="margin">
+                  <wp14:pctHeight>0</wp14:pctHeight>
+                </wp14:sizeRelV>
+              </wp:anchor>
+            </w:drawing>
+          </mc:Choice>
+          <mc:Fallback>
+            <w:pict>
+              <v:shape w14:anchorId="1DB76463" id="_x0000_s1028" type="#_x0000_t202" style="position:absolute;margin-left:202.35pt;margin-top:159.25pt;width:38.15pt;height:30.5pt;z-index:251666432;visibility:visible;mso-wrap-style:square;mso-width-percent:0;mso-height-percent:0;mso-wrap-distance-left:9pt;mso-wrap-distance-top:3.6pt;mso-wrap-distance-right:9pt;mso-wrap-distance-bottom:3.6pt;mso-position-horizontal:absolute;mso-position-horizontal-relative:text;mso-position-vertical:absolute;mso-position-vertical-relative:text;mso-width-percent:0;mso-height-percent:0;mso-width-relative:margin;mso-height-relative:margin;v-text-anchor:top" o:gfxdata="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" filled="f" stroked="f">
+                <v:textbox>
+                  <w:txbxContent>
+                    <w:p>
+                      <w:pPr>
+                        <w:jc w:val="center"/>
+                        <w:rPr>
+                          <w:color w:val="FFFFFF" w:themeColor="background1"/>
+                          <w:sz w:val="32"/>
+                        </w:rPr>
+                      </w:pPr>
+                      <w:r>
+                        <w:rPr>
+                          <w:color w:val="FFFFFF" w:themeColor="background1"/>
+                          <w:sz w:val="32"/>
+                        </w:rPr>
+                        <w:t>2.</w:t>
+                      </w:r>
+                    </w:p>
+                  </w:txbxContent>
+                </v:textbox>
+                <w10:wrap type="square"/>
+              </v:shape>
+            </w:pict>
+          </mc:Fallback>
+        </mc:AlternateContent>
+      </w:r>
+      <w:r>
+        <w:rPr>
+          <w:noProof/>
+        </w:rPr>
+        <mc:AlternateContent>
+          <mc:Choice Requires="wps">
+            <w:drawing>
+              <wp:anchor distT="45720" distB="45720" distL="114300" distR="114300" simplePos="0" relativeHeight="251664384" behindDoc="0" locked="0" layoutInCell="1" allowOverlap="1" wp14:anchorId="31705649" wp14:editId="4DC84620">
+                <wp:simplePos x="0" y="0"/>
+                <wp:positionH relativeFrom="column">
+                  <wp:posOffset>-741045</wp:posOffset>
+                </wp:positionH>
+                <wp:positionV relativeFrom="paragraph">
+                  <wp:posOffset>2043718</wp:posOffset>
+                </wp:positionV>
+                <wp:extent cx="484505" cy="387350"/>
+                <wp:effectExtent l="0" t="0" r="0" b="0"/>
+                <wp:wrapSquare wrapText="bothSides"/>
+                <wp:docPr id="217" name="Cuadro de texto 2"/>
+                <wp:cNvGraphicFramePr>
+                  <a:graphicFrameLocks xmlns:a="http://schemas.openxmlformats.org/drawingml/2006/main"/>
+                </wp:cNvGraphicFramePr>
+                <a:graphic xmlns:a="http://schemas.openxmlformats.org/drawingml/2006/main">
+                  <a:graphicData uri="http://schemas.microsoft.com/office/word/2010/wordprocessingShape">
+                    <wps:wsp>
+                      <wps:cNvSpPr txBox="1">
+                        <a:spLocks noChangeArrowheads="1"/>
+                      </wps:cNvSpPr>
+                      <wps:spPr bwMode="auto">
+                        <a:xfrm>
+                          <a:off x="0" y="0"/>
+                          <a:ext cx="484505" cy="387350"/>
+                        </a:xfrm>
+                        <a:prstGeom prst="rect">
+                          <a:avLst/>
+                        </a:prstGeom>
+                        <a:noFill/>
+                        <a:ln w="9525">
+                          <a:noFill/>
+                          <a:miter lim="800000"/>
+                          <a:headEnd/>
+                          <a:tailEnd/>
+                        </a:ln>
+                      </wps:spPr>
+                      <wps:txbx>
+                        <w:txbxContent>
+                          <w:p>
+                            <w:pPr>
+                              <w:jc w:val="center"/>
+                              <w:rPr>
+                                <w:color w:val="FFFFFF" w:themeColor="background1"/>
+                                <w:sz w:val="32"/>
+                              </w:rPr>
+                            </w:pPr>
+                            <w:r>
+                              <w:rPr>
+                                <w:color w:val="FFFFFF" w:themeColor="background1"/>
+                                <w:sz w:val="32"/>
+                              </w:rPr>
+                              <w:t>1.</w:t>
+                            </w:r>
+                          </w:p>
+                        </w:txbxContent>
+                      </wps:txbx>
+                      <wps:bodyPr rot="0" vert="horz" wrap="square" lIns="91440" tIns="45720" rIns="91440" bIns="45720" anchor="t" anchorCtr="0">
+                        <a:noAutofit/>
+                      </wps:bodyPr>
+                    </wps:wsp>
+                  </a:graphicData>
+                </a:graphic>
+                <wp14:sizeRelH relativeFrom="margin">
+                  <wp14:pctWidth>0</wp14:pctWidth>
+                </wp14:sizeRelH>
+                <wp14:sizeRelV relativeFrom="margin">
+                  <wp14:pctHeight>0</wp14:pctHeight>
+                </wp14:sizeRelV>
+              </wp:anchor>
+            </w:drawing>
+          </mc:Choice>
+          <mc:Fallback>
+            <w:pict>
+              <v:shape w14:anchorId="31705649" id="_x0000_s1029" type="#_x0000_t202" style="position:absolute;margin-left:-58.35pt;margin-top:160.9pt;width:38.15pt;height:30.5pt;z-index:251664384;visibility:visible;mso-wrap-style:square;mso-width-percent:0;mso-height-percent:0;mso-wrap-distance-left:9pt;mso-wrap-distance-top:3.6pt;mso-wrap-distance-right:9pt;mso-wrap-distance-bottom:3.6pt;mso-position-horizontal:absolute;mso-position-horizontal-relative:text;mso-position-vertical:absolute;mso-position-vertical-relative:text;mso-width-percent:0;mso-height-percent:0;mso-width-relative:margin;mso-height-relative:margin;v-text-anchor:top" o:gfxdata="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" filled="f" stroked="f">
+                <v:textbox>
+                  <w:txbxContent>
+                    <w:p>
+                      <w:pPr>
+                        <w:jc w:val="center"/>
+                        <w:rPr>
+                          <w:color w:val="FFFFFF" w:themeColor="background1"/>
+                          <w:sz w:val="32"/>
+                        </w:rPr>
+                      </w:pPr>
+                      <w:r>
+                        <w:rPr>
+                          <w:color w:val="FFFFFF" w:themeColor="background1"/>
+                          <w:sz w:val="32"/>
+                        </w:rPr>
+                        <w:t>1.</w:t>
+                      </w:r>
+                    </w:p>
+                  </w:txbxContent>
+                </v:textbox>
+                <w10:wrap type="square"/>
+              </v:shape>
+            </w:pict>
+          </mc:Fallback>
+        </mc:AlternateContent>
+      </w:r>
+      <w:r>
+        <w:rPr>
+          <w:noProof/>
+          <w:lang w:val="en-US"/>
+        </w:rPr>
+        <w:drawing>
+          <wp:anchor distT="0" distB="0" distL="114300" distR="114300" simplePos="0" relativeHeight="251660288" behindDoc="0" locked="0" layoutInCell="1" allowOverlap="1" wp14:anchorId="65F3C797" wp14:editId="34348F2D">
+            <wp:simplePos x="0" y="0"/>
+            <wp:positionH relativeFrom="column">
+              <wp:posOffset>-699135</wp:posOffset>
+            </wp:positionH>
+            <wp:positionV relativeFrom="paragraph">
+              <wp:posOffset>2416810</wp:posOffset>
+            </wp:positionV>
+            <wp:extent cx="3268980" cy="2204720"/>
+            <wp:effectExtent l="0" t="0" r="7620" b="5080"/>
+            <wp:wrapSquare wrapText="bothSides"/>
+            <wp:docPr id="5" name="Imagen 5"/>
+            <wp:cNvGraphicFramePr>
+              <a:graphicFrameLocks xmlns:a="http://schemas.openxmlformats.org/drawingml/2006/main" noChangeAspect="1"/>
+            </wp:cNvGraphicFramePr>
+            <a:graphic xmlns:a="http://schemas.openxmlformats.org/drawingml/2006/main">
+              <a:graphicData uri="http://schemas.openxmlformats.org/drawingml/2006/picture">
+                <pic:pic xmlns:pic="http://schemas.openxmlformats.org/drawingml/2006/picture">
+                  <pic:nvPicPr>
+                    <pic:cNvPr id="5" name="WhatsApp Image 2025-06-18 at 13.39.07.jpeg"/>
+                    <pic:cNvPicPr/>
+                  </pic:nvPicPr>
+                  <pic:blipFill>
+                    <a:blip r:embed="rId8" cstate="print">
+                      <a:extLst>
+                        <a:ext uri="{28A0092B-C50C-407E-A947-70E740481C1C}">
+                          <a14:useLocalDpi xmlns:a14="http://schemas.microsoft.com/office/drawing/2010/main" val="0"/>
+                        </a:ext>
+                      </a:extLst>
+                    </a:blip>
+                    <a:stretch>
+                      <a:fillRect/>
+                    </a:stretch>
+                  </pic:blipFill>
+                  <pic:spPr>
+                    <a:xfrm>
+                      <a:off x="0" y="0"/>
+                      <a:ext cx="3268980" cy="2204720"/>
+                    </a:xfrm>
+                    <a:prstGeom prst="rect">
+                      <a:avLst/>
+                    </a:prstGeom>
+                  </pic:spPr>
+                </pic:pic>
+              </a:graphicData>
+            </a:graphic>
+            <wp14:sizeRelH relativeFrom="margin">
+              <wp14:pctWidth>0</wp14:pctWidth>
+            </wp14:sizeRelH>
+            <wp14:sizeRelV relativeFrom="margin">
+              <wp14:pctHeight>0</wp14:pctHeight>
+            </wp14:sizeRelV>
+          </wp:anchor>
+        </w:drawing>
+      </w:r>
+      <w:r>
+        <w:rPr>
+          <w:noProof/>
+          <w:lang w:val="en-US"/>
+        </w:rPr>
+        <w:drawing>
+          <wp:anchor distT="0" distB="0" distL="114300" distR="114300" simplePos="0" relativeHeight="251658240" behindDoc="0" locked="0" layoutInCell="1" allowOverlap="1" wp14:anchorId="3B8AFE6A" wp14:editId="35630E65">
+            <wp:simplePos x="0" y="0"/>
+            <wp:positionH relativeFrom="column">
+              <wp:posOffset>-667866</wp:posOffset>
+            </wp:positionH>
+            <wp:positionV relativeFrom="paragraph">
+              <wp:posOffset>225425</wp:posOffset>
+            </wp:positionV>
+            <wp:extent cx="3238500" cy="2134120"/>
+            <wp:effectExtent l="0" t="0" r="0" b="0"/>
+            <wp:wrapSquare wrapText="bothSides"/>
+            <wp:docPr id="2" name="Imagen 2"/>
+            <wp:cNvGraphicFramePr>
+              <a:graphicFrameLocks xmlns:a="http://schemas.openxmlformats.org/drawingml/2006/main" noChangeAspect="1"/>
+            </wp:cNvGraphicFramePr>
+            <a:graphic xmlns:a="http://schemas.openxmlformats.org/drawingml/2006/main">
+              <a:graphicData uri="http://schemas.openxmlformats.org/drawingml/2006/picture">
+                <pic:pic xmlns:pic="http://schemas.openxmlformats.org/drawingml/2006/picture">
+                  <pic:nvPicPr>
+                    <pic:cNvPr id="2" name="WhatsApp Image 2025-06-18 at 13.38.01 (1).jpeg"/>
+                    <pic:cNvPicPr/>
+                  </pic:nvPicPr>
+                  <pic:blipFill>
+                    <a:blip r:embed="rId9" cstate="print">
+                      <a:extLst>
+                        <a:ext uri="{28A0092B-C50C-407E-A947-70E740481C1C}">
+                          <a14:useLocalDpi xmlns:a14="http://schemas.microsoft.com/office/drawing/2010/main" val="0"/>
+                        </a:ext>
+                      </a:extLst>
+                    </a:blip>
+                    <a:stretch>
+                      <a:fillRect/>
+                    </a:stretch>
+                  </pic:blipFill>
+                  <pic:spPr>
+                    <a:xfrm>
+                      <a:off x="0" y="0"/>
+                      <a:ext cx="3238500" cy="2134120"/>
+                    </a:xfrm>
+                    <a:prstGeom prst="rect">
+                      <a:avLst/>
+                    </a:prstGeom>
+                  </pic:spPr>
+                </pic:pic>
+              </a:graphicData>
+            </a:graphic>
+          </wp:anchor>
+        </w:drawing>
       </w:r>
     </w:p>
+    <w:p/>
+    <w:p/>
+    <w:p/>
     <w:tbl>
       <w:tblPr>
         <w:tblStyle w:val="Tablaconcuadrcula"/>
@@ -210,10 +957,8 @@
             <w:tcW w:w="2831" w:type="dxa"/>
           </w:tcPr>
           <w:p>
-            <w:pPr>
-              <w:jc w:val="center"/>
-            </w:pPr>
-            <w:r>
+            <w:r>
+              <w:lastRenderedPageBreak/>
               <w:t>Qué se quiere probar</w:t>
             </w:r>
           </w:p>
@@ -223,9 +968,6 @@
             <w:tcW w:w="2831" w:type="dxa"/>
           </w:tcPr>
           <w:p>
-            <w:pPr>
-              <w:jc w:val="center"/>
-            </w:pPr>
             <w:r>
               <w:t>Descripción Salida</w:t>
             </w:r>
@@ -236,9 +978,6 @@
             <w:tcW w:w="2832" w:type="dxa"/>
           </w:tcPr>
           <w:p>
-            <w:pPr>
-              <w:jc w:val="center"/>
-            </w:pPr>
             <w:r>
               <w:t>Salida obtenida</w:t>
             </w:r>
@@ -251,9 +990,6 @@
             <w:tcW w:w="2831" w:type="dxa"/>
           </w:tcPr>
           <w:p>
-            <w:pPr>
-              <w:jc w:val="center"/>
-            </w:pPr>
             <w:r>
               <w:t>3- Se ingresa “c” al pedir jugadores sin cargar ninguno</w:t>
             </w:r>
@@ -264,9 +1000,6 @@
             <w:tcW w:w="2831" w:type="dxa"/>
           </w:tcPr>
           <w:p>
-            <w:pPr>
-              <w:jc w:val="center"/>
-            </w:pPr>
             <w:r>
               <w:t>Se imprime mensaje de error por no haber jugadores cargados</w:t>
             </w:r>
@@ -277,9 +1010,6 @@
             <w:tcW w:w="2832" w:type="dxa"/>
           </w:tcPr>
           <w:p>
-            <w:pPr>
-              <w:jc w:val="center"/>
-            </w:pPr>
             <w:r>
               <w:t>Se muestra: “d</w:t>
             </w:r>
@@ -293,10 +1023,131 @@
         </w:tc>
       </w:tr>
     </w:tbl>
-    <w:p/>
     <w:p>
       <w:r>
-        <w:t>Agregar captura</w:t>
+        <w:rPr>
+          <w:noProof/>
+          <w:lang w:val="en-US"/>
+        </w:rPr>
+        <w:drawing>
+          <wp:anchor distT="0" distB="0" distL="114300" distR="114300" simplePos="0" relativeHeight="251673600" behindDoc="0" locked="0" layoutInCell="1" allowOverlap="1" wp14:anchorId="69B3CB2C" wp14:editId="22B3BAC2">
+            <wp:simplePos x="0" y="0"/>
+            <wp:positionH relativeFrom="margin">
+              <wp:align>center</wp:align>
+            </wp:positionH>
+            <wp:positionV relativeFrom="paragraph">
+              <wp:posOffset>174913</wp:posOffset>
+            </wp:positionV>
+            <wp:extent cx="3525520" cy="2392045"/>
+            <wp:effectExtent l="0" t="0" r="0" b="8255"/>
+            <wp:wrapSquare wrapText="bothSides"/>
+            <wp:docPr id="15" name="Imagen 15"/>
+            <wp:cNvGraphicFramePr>
+              <a:graphicFrameLocks xmlns:a="http://schemas.openxmlformats.org/drawingml/2006/main" noChangeAspect="1"/>
+            </wp:cNvGraphicFramePr>
+            <a:graphic xmlns:a="http://schemas.openxmlformats.org/drawingml/2006/main">
+              <a:graphicData uri="http://schemas.openxmlformats.org/drawingml/2006/picture">
+                <pic:pic xmlns:pic="http://schemas.openxmlformats.org/drawingml/2006/picture">
+                  <pic:nvPicPr>
+                    <pic:cNvPr id="15" name="WhatsApp Image 2025-06-18 at 13.43.50.jpeg"/>
+                    <pic:cNvPicPr/>
+                  </pic:nvPicPr>
+                  <pic:blipFill>
+                    <a:blip r:embed="rId10" cstate="print">
+                      <a:extLst>
+                        <a:ext uri="{28A0092B-C50C-407E-A947-70E740481C1C}">
+                          <a14:useLocalDpi xmlns:a14="http://schemas.microsoft.com/office/drawing/2010/main" val="0"/>
+                        </a:ext>
+                      </a:extLst>
+                    </a:blip>
+                    <a:stretch>
+                      <a:fillRect/>
+                    </a:stretch>
+                  </pic:blipFill>
+                  <pic:spPr>
+                    <a:xfrm>
+                      <a:off x="0" y="0"/>
+                      <a:ext cx="3525520" cy="2392045"/>
+                    </a:xfrm>
+                    <a:prstGeom prst="rect">
+                      <a:avLst/>
+                    </a:prstGeom>
+                  </pic:spPr>
+                </pic:pic>
+              </a:graphicData>
+            </a:graphic>
+            <wp14:sizeRelH relativeFrom="margin">
+              <wp14:pctWidth>0</wp14:pctWidth>
+            </wp14:sizeRelH>
+            <wp14:sizeRelV relativeFrom="margin">
+              <wp14:pctHeight>0</wp14:pctHeight>
+            </wp14:sizeRelV>
+          </wp:anchor>
+        </w:drawing>
+      </w:r>
+    </w:p>
+    <w:p/>
+    <w:p/>
+    <w:p/>
+    <w:p/>
+    <w:p/>
+    <w:p/>
+    <w:p/>
+    <w:p>
+      <w:r>
+        <w:rPr>
+          <w:noProof/>
+          <w:lang w:val="en-US"/>
+        </w:rPr>
+        <w:drawing>
+          <wp:anchor distT="0" distB="0" distL="114300" distR="114300" simplePos="0" relativeHeight="251676672" behindDoc="0" locked="0" layoutInCell="1" allowOverlap="1" wp14:anchorId="7CF3937F" wp14:editId="7954E19E">
+            <wp:simplePos x="0" y="0"/>
+            <wp:positionH relativeFrom="margin">
+              <wp:align>left</wp:align>
+            </wp:positionH>
+            <wp:positionV relativeFrom="paragraph">
+              <wp:posOffset>415925</wp:posOffset>
+            </wp:positionV>
+            <wp:extent cx="5400040" cy="1135380"/>
+            <wp:effectExtent l="0" t="0" r="0" b="7620"/>
+            <wp:wrapSquare wrapText="bothSides"/>
+            <wp:docPr id="18" name="Imagen 18"/>
+            <wp:cNvGraphicFramePr>
+              <a:graphicFrameLocks xmlns:a="http://schemas.openxmlformats.org/drawingml/2006/main" noChangeAspect="1"/>
+            </wp:cNvGraphicFramePr>
+            <a:graphic xmlns:a="http://schemas.openxmlformats.org/drawingml/2006/main">
+              <a:graphicData uri="http://schemas.openxmlformats.org/drawingml/2006/picture">
+                <pic:pic xmlns:pic="http://schemas.openxmlformats.org/drawingml/2006/picture">
+                  <pic:nvPicPr>
+                    <pic:cNvPr id="18" name="Captura de pantalla 2025-06-18 141318.png"/>
+                    <pic:cNvPicPr/>
+                  </pic:nvPicPr>
+                  <pic:blipFill>
+                    <a:blip r:embed="rId11">
+                      <a:extLst>
+                        <a:ext uri="{28A0092B-C50C-407E-A947-70E740481C1C}">
+                          <a14:useLocalDpi xmlns:a14="http://schemas.microsoft.com/office/drawing/2010/main" val="0"/>
+                        </a:ext>
+                      </a:extLst>
+                    </a:blip>
+                    <a:stretch>
+                      <a:fillRect/>
+                    </a:stretch>
+                  </pic:blipFill>
+                  <pic:spPr>
+                    <a:xfrm>
+                      <a:off x="0" y="0"/>
+                      <a:ext cx="5400040" cy="1135380"/>
+                    </a:xfrm>
+                    <a:prstGeom prst="rect">
+                      <a:avLst/>
+                    </a:prstGeom>
+                  </pic:spPr>
+                </pic:pic>
+              </a:graphicData>
+            </a:graphic>
+          </wp:anchor>
+        </w:drawing>
       </w:r>
     </w:p>
     <w:p/>
@@ -317,9 +1168,6 @@
             <w:tcW w:w="2831" w:type="dxa"/>
           </w:tcPr>
           <w:p>
-            <w:pPr>
-              <w:jc w:val="center"/>
-            </w:pPr>
             <w:r>
               <w:t>Qué se quiere probar</w:t>
             </w:r>
@@ -330,9 +1178,6 @@
             <w:tcW w:w="2831" w:type="dxa"/>
           </w:tcPr>
           <w:p>
-            <w:pPr>
-              <w:jc w:val="center"/>
-            </w:pPr>
             <w:r>
               <w:t>Descripción Salida</w:t>
             </w:r>
@@ -343,9 +1188,6 @@
             <w:tcW w:w="2832" w:type="dxa"/>
           </w:tcPr>
           <w:p>
-            <w:pPr>
-              <w:jc w:val="center"/>
-            </w:pPr>
             <w:r>
               <w:t>Salida obtenida</w:t>
             </w:r>
@@ -358,9 +1200,6 @@
             <w:tcW w:w="2831" w:type="dxa"/>
           </w:tcPr>
           <w:p>
-            <w:pPr>
-              <w:jc w:val="center"/>
-            </w:pPr>
             <w:r>
               <w:t>4- El jugador ingresa una fila/columna fuera de rango (por ej. 4 5)</w:t>
             </w:r>
@@ -371,9 +1210,6 @@
             <w:tcW w:w="2831" w:type="dxa"/>
           </w:tcPr>
           <w:p>
-            <w:pPr>
-              <w:jc w:val="center"/>
-            </w:pPr>
             <w:r>
               <w:t>El juego indica “Movimiento inválido” y vuelve a pedir ingreso</w:t>
             </w:r>
@@ -384,9 +1220,6 @@
             <w:tcW w:w="2832" w:type="dxa"/>
           </w:tcPr>
           <w:p>
-            <w:pPr>
-              <w:jc w:val="center"/>
-            </w:pPr>
             <w:r>
               <w:t>Se imprime: "Movimiento invalido, intenta de nuevo"</w:t>
             </w:r>
@@ -394,12 +1227,75 @@
         </w:tc>
       </w:tr>
     </w:tbl>
-    <w:p/>
     <w:p>
       <w:r>
-        <w:t>Agregar captura</w:t>
+        <w:rPr>
+          <w:noProof/>
+          <w:lang w:val="en-US"/>
+        </w:rPr>
+        <w:drawing>
+          <wp:anchor distT="0" distB="0" distL="114300" distR="114300" simplePos="0" relativeHeight="251672576" behindDoc="0" locked="0" layoutInCell="1" allowOverlap="1" wp14:anchorId="1DDEAA23" wp14:editId="5FDEC249">
+            <wp:simplePos x="0" y="0"/>
+            <wp:positionH relativeFrom="margin">
+              <wp:align>center</wp:align>
+            </wp:positionH>
+            <wp:positionV relativeFrom="paragraph">
+              <wp:posOffset>182360</wp:posOffset>
+            </wp:positionV>
+            <wp:extent cx="4599709" cy="3170684"/>
+            <wp:effectExtent l="0" t="0" r="0" b="0"/>
+            <wp:wrapSquare wrapText="bothSides"/>
+            <wp:docPr id="14" name="Imagen 14"/>
+            <wp:cNvGraphicFramePr>
+              <a:graphicFrameLocks xmlns:a="http://schemas.openxmlformats.org/drawingml/2006/main" noChangeAspect="1"/>
+            </wp:cNvGraphicFramePr>
+            <a:graphic xmlns:a="http://schemas.openxmlformats.org/drawingml/2006/main">
+              <a:graphicData uri="http://schemas.openxmlformats.org/drawingml/2006/picture">
+                <pic:pic xmlns:pic="http://schemas.openxmlformats.org/drawingml/2006/picture">
+                  <pic:nvPicPr>
+                    <pic:cNvPr id="14" name="WhatsApp Image 2025-06-18 at 13.47.12.jpeg"/>
+                    <pic:cNvPicPr/>
+                  </pic:nvPicPr>
+                  <pic:blipFill>
+                    <a:blip r:embed="rId12" cstate="print">
+                      <a:extLst>
+                        <a:ext uri="{28A0092B-C50C-407E-A947-70E740481C1C}">
+                          <a14:useLocalDpi xmlns:a14="http://schemas.microsoft.com/office/drawing/2010/main" val="0"/>
+                        </a:ext>
+                      </a:extLst>
+                    </a:blip>
+                    <a:stretch>
+                      <a:fillRect/>
+                    </a:stretch>
+                  </pic:blipFill>
+                  <pic:spPr>
+                    <a:xfrm>
+                      <a:off x="0" y="0"/>
+                      <a:ext cx="4599709" cy="3170684"/>
+                    </a:xfrm>
+                    <a:prstGeom prst="rect">
+                      <a:avLst/>
+                    </a:prstGeom>
+                  </pic:spPr>
+                </pic:pic>
+              </a:graphicData>
+            </a:graphic>
+          </wp:anchor>
+        </w:drawing>
       </w:r>
     </w:p>
+    <w:p/>
+    <w:p/>
+    <w:p/>
+    <w:p/>
+    <w:p/>
+    <w:p/>
+    <w:p/>
+    <w:p/>
+    <w:p/>
+    <w:p/>
+    <w:p/>
+    <w:p/>
     <w:tbl>
       <w:tblPr>
         <w:tblStyle w:val="Tablaconcuadrcula"/>
@@ -417,9 +1313,6 @@
             <w:tcW w:w="2831" w:type="dxa"/>
           </w:tcPr>
           <w:p>
-            <w:pPr>
-              <w:jc w:val="center"/>
-            </w:pPr>
             <w:r>
               <w:t>Qué se quiere probar</w:t>
             </w:r>
@@ -430,9 +1323,6 @@
             <w:tcW w:w="2831" w:type="dxa"/>
           </w:tcPr>
           <w:p>
-            <w:pPr>
-              <w:jc w:val="center"/>
-            </w:pPr>
             <w:r>
               <w:t>Descripción Salida</w:t>
             </w:r>
@@ -443,9 +1333,6 @@
             <w:tcW w:w="2832" w:type="dxa"/>
           </w:tcPr>
           <w:p>
-            <w:pPr>
-              <w:jc w:val="center"/>
-            </w:pPr>
             <w:r>
               <w:t>Salida obtenida</w:t>
             </w:r>
@@ -458,9 +1345,6 @@
             <w:tcW w:w="2831" w:type="dxa"/>
           </w:tcPr>
           <w:p>
-            <w:pPr>
-              <w:jc w:val="center"/>
-            </w:pPr>
             <w:r>
               <w:t>5- La máquina bloquea un movimiento de victoria del jugador</w:t>
             </w:r>
@@ -471,9 +1355,6 @@
             <w:tcW w:w="2831" w:type="dxa"/>
           </w:tcPr>
           <w:p>
-            <w:pPr>
-              <w:jc w:val="center"/>
-            </w:pPr>
             <w:r>
               <w:t>Detecta y bloquea el movimiento enemigo con su ficha</w:t>
             </w:r>
@@ -484,21 +1365,114 @@
             <w:tcW w:w="2832" w:type="dxa"/>
           </w:tcPr>
           <w:p>
-            <w:pPr>
-              <w:jc w:val="center"/>
-            </w:pPr>
-            <w:r>
-              <w:t>EL juego termina en empate debido a que la maquina bloqueo todas las posibles opciones de ganar del jugador</w:t>
-            </w:r>
+            <w:r>
+              <w:t>El</w:t>
+            </w:r>
+            <w:r>
+              <w:t xml:space="preserve"> juego </w:t>
+            </w:r>
+            <w:r>
+              <w:t xml:space="preserve">podría </w:t>
+            </w:r>
+            <w:r>
+              <w:t>termina</w:t>
+            </w:r>
+            <w:r>
+              <w:t>r</w:t>
+            </w:r>
+            <w:r>
+              <w:t xml:space="preserve"> en empate</w:t>
+            </w:r>
+            <w:r>
+              <w:t xml:space="preserve"> debido a que la maquina bloqueó</w:t>
+            </w:r>
+            <w:r>
+              <w:t xml:space="preserve"> la</w:t>
+            </w:r>
+            <w:r>
+              <w:t xml:space="preserve"> opción</w:t>
+            </w:r>
+            <w:r>
+              <w:t xml:space="preserve"> de ganar del jugador</w:t>
+            </w:r>
+            <w:bookmarkStart w:id="0" w:name="_GoBack"/>
+            <w:bookmarkEnd w:id="0"/>
           </w:p>
         </w:tc>
       </w:tr>
     </w:tbl>
     <w:p>
       <w:r>
-        <w:t>Agregar captura</w:t>
+        <w:rPr>
+          <w:noProof/>
+          <w:lang w:val="en-US"/>
+        </w:rPr>
+        <w:drawing>
+          <wp:anchor distT="0" distB="0" distL="114300" distR="114300" simplePos="0" relativeHeight="251671552" behindDoc="0" locked="0" layoutInCell="1" allowOverlap="1" wp14:anchorId="3AF7AFD6" wp14:editId="2D9C141F">
+            <wp:simplePos x="0" y="0"/>
+            <wp:positionH relativeFrom="margin">
+              <wp:align>center</wp:align>
+            </wp:positionH>
+            <wp:positionV relativeFrom="paragraph">
+              <wp:posOffset>152400</wp:posOffset>
+            </wp:positionV>
+            <wp:extent cx="3415030" cy="2491740"/>
+            <wp:effectExtent l="0" t="0" r="0" b="3810"/>
+            <wp:wrapSquare wrapText="bothSides"/>
+            <wp:docPr id="13" name="Imagen 13"/>
+            <wp:cNvGraphicFramePr>
+              <a:graphicFrameLocks xmlns:a="http://schemas.openxmlformats.org/drawingml/2006/main" noChangeAspect="1"/>
+            </wp:cNvGraphicFramePr>
+            <a:graphic xmlns:a="http://schemas.openxmlformats.org/drawingml/2006/main">
+              <a:graphicData uri="http://schemas.openxmlformats.org/drawingml/2006/picture">
+                <pic:pic xmlns:pic="http://schemas.openxmlformats.org/drawingml/2006/picture">
+                  <pic:nvPicPr>
+                    <pic:cNvPr id="13" name="(bloquea la máquina).png"/>
+                    <pic:cNvPicPr/>
+                  </pic:nvPicPr>
+                  <pic:blipFill>
+                    <a:blip r:embed="rId13" cstate="print">
+                      <a:extLst>
+                        <a:ext uri="{28A0092B-C50C-407E-A947-70E740481C1C}">
+                          <a14:useLocalDpi xmlns:a14="http://schemas.microsoft.com/office/drawing/2010/main" val="0"/>
+                        </a:ext>
+                      </a:extLst>
+                    </a:blip>
+                    <a:stretch>
+                      <a:fillRect/>
+                    </a:stretch>
+                  </pic:blipFill>
+                  <pic:spPr>
+                    <a:xfrm>
+                      <a:off x="0" y="0"/>
+                      <a:ext cx="3415030" cy="2491740"/>
+                    </a:xfrm>
+                    <a:prstGeom prst="rect">
+                      <a:avLst/>
+                    </a:prstGeom>
+                  </pic:spPr>
+                </pic:pic>
+              </a:graphicData>
+            </a:graphic>
+            <wp14:sizeRelH relativeFrom="margin">
+              <wp14:pctWidth>0</wp14:pctWidth>
+            </wp14:sizeRelH>
+            <wp14:sizeRelV relativeFrom="margin">
+              <wp14:pctHeight>0</wp14:pctHeight>
+            </wp14:sizeRelV>
+          </wp:anchor>
+        </w:drawing>
       </w:r>
     </w:p>
+    <w:p/>
+    <w:p/>
+    <w:p/>
+    <w:p/>
+    <w:p/>
+    <w:p/>
+    <w:p/>
+    <w:p/>
+    <w:p/>
     <w:tbl>
       <w:tblPr>
         <w:tblStyle w:val="Tablaconcuadrcula"/>
@@ -516,9 +1490,6 @@
             <w:tcW w:w="2831" w:type="dxa"/>
           </w:tcPr>
           <w:p>
-            <w:pPr>
-              <w:jc w:val="center"/>
-            </w:pPr>
             <w:r>
               <w:t>Qué se quiere probar</w:t>
             </w:r>
@@ -529,9 +1500,6 @@
             <w:tcW w:w="2831" w:type="dxa"/>
           </w:tcPr>
           <w:p>
-            <w:pPr>
-              <w:jc w:val="center"/>
-            </w:pPr>
             <w:r>
               <w:t>Descripción Salida</w:t>
             </w:r>
@@ -542,9 +1510,6 @@
             <w:tcW w:w="2832" w:type="dxa"/>
           </w:tcPr>
           <w:p>
-            <w:pPr>
-              <w:jc w:val="center"/>
-            </w:pPr>
             <w:r>
               <w:t>Salida obtenida</w:t>
             </w:r>
@@ -557,9 +1522,6 @@
             <w:tcW w:w="2831" w:type="dxa"/>
           </w:tcPr>
           <w:p>
-            <w:pPr>
-              <w:jc w:val="center"/>
-            </w:pPr>
             <w:r>
               <w:t>6- El usuario desea ver el ranking de equipos</w:t>
             </w:r>
@@ -570,9 +1532,6 @@
             <w:tcW w:w="2831" w:type="dxa"/>
           </w:tcPr>
           <w:p>
-            <w:pPr>
-              <w:jc w:val="center"/>
-            </w:pPr>
             <w:r>
               <w:t>El usuario obtiene le ranking de equipos desde la API</w:t>
             </w:r>
@@ -583,9 +1542,6 @@
             <w:tcW w:w="2832" w:type="dxa"/>
           </w:tcPr>
           <w:p>
-            <w:pPr>
-              <w:jc w:val="center"/>
-            </w:pPr>
             <w:r>
               <w:t>Se despliega el menú con todos los rankings de equipos almacenados en la API</w:t>
             </w:r>
@@ -593,12 +1549,71 @@
         </w:tc>
       </w:tr>
     </w:tbl>
-    <w:p/>
     <w:p>
       <w:r>
-        <w:t>Agregar captura</w:t>
+        <w:rPr>
+          <w:noProof/>
+          <w:lang w:val="en-US"/>
+        </w:rPr>
+        <w:drawing>
+          <wp:anchor distT="0" distB="0" distL="114300" distR="114300" simplePos="0" relativeHeight="251678720" behindDoc="0" locked="0" layoutInCell="1" allowOverlap="1" wp14:anchorId="1CA2A120" wp14:editId="1DFC4165">
+            <wp:simplePos x="0" y="0"/>
+            <wp:positionH relativeFrom="margin">
+              <wp:align>center</wp:align>
+            </wp:positionH>
+            <wp:positionV relativeFrom="paragraph">
+              <wp:posOffset>167005</wp:posOffset>
+            </wp:positionV>
+            <wp:extent cx="4668981" cy="3654367"/>
+            <wp:effectExtent l="0" t="0" r="0" b="3810"/>
+            <wp:wrapSquare wrapText="bothSides"/>
+            <wp:docPr id="21" name="Imagen 21"/>
+            <wp:cNvGraphicFramePr>
+              <a:graphicFrameLocks xmlns:a="http://schemas.openxmlformats.org/drawingml/2006/main" noChangeAspect="1"/>
+            </wp:cNvGraphicFramePr>
+            <a:graphic xmlns:a="http://schemas.openxmlformats.org/drawingml/2006/main">
+              <a:graphicData uri="http://schemas.openxmlformats.org/drawingml/2006/picture">
+                <pic:pic xmlns:pic="http://schemas.openxmlformats.org/drawingml/2006/picture">
+                  <pic:nvPicPr>
+                    <pic:cNvPr id="21" name="WhatsApp Image 2025-06-18 at 14.37.40.jpeg"/>
+                    <pic:cNvPicPr/>
+                  </pic:nvPicPr>
+                  <pic:blipFill>
+                    <a:blip r:embed="rId14" cstate="print">
+                      <a:extLst>
+                        <a:ext uri="{28A0092B-C50C-407E-A947-70E740481C1C}">
+                          <a14:useLocalDpi xmlns:a14="http://schemas.microsoft.com/office/drawing/2010/main" val="0"/>
+                        </a:ext>
+                      </a:extLst>
+                    </a:blip>
+                    <a:stretch>
+                      <a:fillRect/>
+                    </a:stretch>
+                  </pic:blipFill>
+                  <pic:spPr>
+                    <a:xfrm>
+                      <a:off x="0" y="0"/>
+                      <a:ext cx="4668981" cy="3654367"/>
+                    </a:xfrm>
+                    <a:prstGeom prst="rect">
+                      <a:avLst/>
+                    </a:prstGeom>
+                  </pic:spPr>
+                </pic:pic>
+              </a:graphicData>
+            </a:graphic>
+          </wp:anchor>
+        </w:drawing>
       </w:r>
     </w:p>
+    <w:p/>
+    <w:p/>
+    <w:p/>
+    <w:p/>
+    <w:p/>
+    <w:p/>
+    <w:p/>
+    <w:p/>
     <w:p/>
     <w:tbl>
       <w:tblPr>
@@ -617,9 +1632,6 @@
             <w:tcW w:w="2831" w:type="dxa"/>
           </w:tcPr>
           <w:p>
-            <w:pPr>
-              <w:jc w:val="center"/>
-            </w:pPr>
             <w:r>
               <w:lastRenderedPageBreak/>
               <w:t>Qué se quiere probar</w:t>
@@ -631,9 +1643,6 @@
             <w:tcW w:w="2831" w:type="dxa"/>
           </w:tcPr>
           <w:p>
-            <w:pPr>
-              <w:jc w:val="center"/>
-            </w:pPr>
             <w:r>
               <w:t>Descripción Salida</w:t>
             </w:r>
@@ -644,9 +1653,6 @@
             <w:tcW w:w="2832" w:type="dxa"/>
           </w:tcPr>
           <w:p>
-            <w:pPr>
-              <w:jc w:val="center"/>
-            </w:pPr>
             <w:r>
               <w:t>Salida obtenida</w:t>
             </w:r>
@@ -659,9 +1665,6 @@
             <w:tcW w:w="2831" w:type="dxa"/>
           </w:tcPr>
           <w:p>
-            <w:pPr>
-              <w:jc w:val="center"/>
-            </w:pPr>
             <w:r>
               <w:t>7- Se desea cambia la configuración.</w:t>
             </w:r>
@@ -672,9 +1675,6 @@
             <w:tcW w:w="2831" w:type="dxa"/>
           </w:tcPr>
           <w:p>
-            <w:pPr>
-              <w:jc w:val="center"/>
-            </w:pPr>
             <w:r>
               <w:t>El usuario ingresa a modificar el archivo de configuración.</w:t>
             </w:r>
@@ -685,9 +1685,6 @@
             <w:tcW w:w="2832" w:type="dxa"/>
           </w:tcPr>
           <w:p>
-            <w:pPr>
-              <w:jc w:val="center"/>
-            </w:pPr>
             <w:r>
               <w:t>Se muestra la pantalla de “</w:t>
             </w:r>
@@ -695,7 +1692,7 @@
               <w:t>Guardando cambios...</w:t>
             </w:r>
             <w:r>
-              <w:t xml:space="preserve">”. </w:t>
+              <w:t>”.</w:t>
             </w:r>
           </w:p>
         </w:tc>
@@ -703,9 +1700,79 @@
     </w:tbl>
     <w:p>
       <w:r>
-        <w:t>Agregar captura</w:t>
+        <w:rPr>
+          <w:noProof/>
+          <w:lang w:val="en-US"/>
+        </w:rPr>
+        <w:drawing>
+          <wp:anchor distT="0" distB="0" distL="114300" distR="114300" simplePos="0" relativeHeight="251674624" behindDoc="0" locked="0" layoutInCell="1" allowOverlap="1" wp14:anchorId="1F82EF8A" wp14:editId="5351D11B">
+            <wp:simplePos x="0" y="0"/>
+            <wp:positionH relativeFrom="margin">
+              <wp:align>center</wp:align>
+            </wp:positionH>
+            <wp:positionV relativeFrom="paragraph">
+              <wp:posOffset>191481</wp:posOffset>
+            </wp:positionV>
+            <wp:extent cx="2951018" cy="3473594"/>
+            <wp:effectExtent l="0" t="0" r="1905" b="0"/>
+            <wp:wrapSquare wrapText="bothSides"/>
+            <wp:docPr id="16" name="Imagen 16"/>
+            <wp:cNvGraphicFramePr>
+              <a:graphicFrameLocks xmlns:a="http://schemas.openxmlformats.org/drawingml/2006/main" noChangeAspect="1"/>
+            </wp:cNvGraphicFramePr>
+            <a:graphic xmlns:a="http://schemas.openxmlformats.org/drawingml/2006/main">
+              <a:graphicData uri="http://schemas.openxmlformats.org/drawingml/2006/picture">
+                <pic:pic xmlns:pic="http://schemas.openxmlformats.org/drawingml/2006/picture">
+                  <pic:nvPicPr>
+                    <pic:cNvPr id="16" name="Captura de pantalla 2025-06-18 140709.png"/>
+                    <pic:cNvPicPr/>
+                  </pic:nvPicPr>
+                  <pic:blipFill>
+                    <a:blip r:embed="rId15">
+                      <a:extLst>
+                        <a:ext uri="{28A0092B-C50C-407E-A947-70E740481C1C}">
+                          <a14:useLocalDpi xmlns:a14="http://schemas.microsoft.com/office/drawing/2010/main" val="0"/>
+                        </a:ext>
+                      </a:extLst>
+                    </a:blip>
+                    <a:stretch>
+                      <a:fillRect/>
+                    </a:stretch>
+                  </pic:blipFill>
+                  <pic:spPr>
+                    <a:xfrm>
+                      <a:off x="0" y="0"/>
+                      <a:ext cx="2951018" cy="3473594"/>
+                    </a:xfrm>
+                    <a:prstGeom prst="rect">
+                      <a:avLst/>
+                    </a:prstGeom>
+                  </pic:spPr>
+                </pic:pic>
+              </a:graphicData>
+            </a:graphic>
+            <wp14:sizeRelH relativeFrom="margin">
+              <wp14:pctWidth>0</wp14:pctWidth>
+            </wp14:sizeRelH>
+            <wp14:sizeRelV relativeFrom="margin">
+              <wp14:pctHeight>0</wp14:pctHeight>
+            </wp14:sizeRelV>
+          </wp:anchor>
+        </w:drawing>
       </w:r>
     </w:p>
+    <w:p/>
+    <w:p/>
+    <w:p/>
+    <w:p/>
+    <w:p/>
+    <w:p/>
+    <w:p/>
+    <w:p/>
+    <w:p/>
+    <w:p/>
+    <w:p/>
+    <w:p/>
     <w:p/>
     <w:tbl>
       <w:tblPr>
@@ -724,9 +1791,6 @@
             <w:tcW w:w="2831" w:type="dxa"/>
           </w:tcPr>
           <w:p>
-            <w:pPr>
-              <w:jc w:val="center"/>
-            </w:pPr>
             <w:r>
               <w:t>Qué se quiere probar</w:t>
             </w:r>
@@ -737,9 +1801,6 @@
             <w:tcW w:w="2831" w:type="dxa"/>
           </w:tcPr>
           <w:p>
-            <w:pPr>
-              <w:jc w:val="center"/>
-            </w:pPr>
             <w:r>
               <w:t>Descripción Salida</w:t>
             </w:r>
@@ -750,9 +1811,6 @@
             <w:tcW w:w="2832" w:type="dxa"/>
           </w:tcPr>
           <w:p>
-            <w:pPr>
-              <w:jc w:val="center"/>
-            </w:pPr>
             <w:r>
               <w:t>Salida obtenida</w:t>
             </w:r>
@@ -765,9 +1823,6 @@
             <w:tcW w:w="2831" w:type="dxa"/>
           </w:tcPr>
           <w:p>
-            <w:pPr>
-              <w:jc w:val="center"/>
-            </w:pPr>
             <w:r>
               <w:t>8- API responde con código HTTP 400 en ranking</w:t>
             </w:r>
@@ -778,9 +1833,6 @@
             <w:tcW w:w="2831" w:type="dxa"/>
           </w:tcPr>
           <w:p>
-            <w:pPr>
-              <w:jc w:val="center"/>
-            </w:pPr>
             <w:r>
               <w:t>No se pudo conectar a la API y envía un mensaje de error conexión</w:t>
             </w:r>
@@ -791,25 +1843,12 @@
             <w:tcW w:w="2832" w:type="dxa"/>
           </w:tcPr>
           <w:p>
-            <w:pPr>
-              <w:jc w:val="center"/>
-            </w:pPr>
-            <w:r>
-              <w:t xml:space="preserve">Se muestra el mensaje "La API respondió 400 </w:t>
-            </w:r>
-            <w:proofErr w:type="spellStart"/>
-            <w:r>
-              <w:t>Bad</w:t>
-            </w:r>
-            <w:proofErr w:type="spellEnd"/>
-            <w:r>
-              <w:t xml:space="preserve"> </w:t>
-            </w:r>
-            <w:proofErr w:type="spellStart"/>
-            <w:r>
-              <w:t>Request</w:t>
-            </w:r>
-            <w:proofErr w:type="spellEnd"/>
+            <w:r>
+              <w:t>Se muestra el mensaje "</w:t>
+            </w:r>
+            <w:r>
+              <w:t>Error en la solicitud a la API</w:t>
+            </w:r>
             <w:r>
               <w:t>"</w:t>
             </w:r>
@@ -817,12 +1856,70 @@
         </w:tc>
       </w:tr>
     </w:tbl>
-    <w:p/>
     <w:p>
       <w:r>
-        <w:t>Agregar captura</w:t>
+        <w:rPr>
+          <w:noProof/>
+          <w:lang w:val="en-US"/>
+        </w:rPr>
+        <w:drawing>
+          <wp:anchor distT="0" distB="0" distL="114300" distR="114300" simplePos="0" relativeHeight="251677696" behindDoc="0" locked="0" layoutInCell="1" allowOverlap="1" wp14:anchorId="32FFD294" wp14:editId="6DBC686B">
+            <wp:simplePos x="0" y="0"/>
+            <wp:positionH relativeFrom="margin">
+              <wp:align>center</wp:align>
+            </wp:positionH>
+            <wp:positionV relativeFrom="paragraph">
+              <wp:posOffset>160020</wp:posOffset>
+            </wp:positionV>
+            <wp:extent cx="2957830" cy="3319145"/>
+            <wp:effectExtent l="0" t="0" r="0" b="0"/>
+            <wp:wrapSquare wrapText="bothSides"/>
+            <wp:docPr id="19" name="Imagen 19"/>
+            <wp:cNvGraphicFramePr>
+              <a:graphicFrameLocks xmlns:a="http://schemas.openxmlformats.org/drawingml/2006/main" noChangeAspect="1"/>
+            </wp:cNvGraphicFramePr>
+            <a:graphic xmlns:a="http://schemas.openxmlformats.org/drawingml/2006/main">
+              <a:graphicData uri="http://schemas.openxmlformats.org/drawingml/2006/picture">
+                <pic:pic xmlns:pic="http://schemas.openxmlformats.org/drawingml/2006/picture">
+                  <pic:nvPicPr>
+                    <pic:cNvPr id="19" name="Captura de pantalla 2025-06-18 142426.png"/>
+                    <pic:cNvPicPr/>
+                  </pic:nvPicPr>
+                  <pic:blipFill>
+                    <a:blip r:embed="rId16">
+                      <a:extLst>
+                        <a:ext uri="{28A0092B-C50C-407E-A947-70E740481C1C}">
+                          <a14:useLocalDpi xmlns:a14="http://schemas.microsoft.com/office/drawing/2010/main" val="0"/>
+                        </a:ext>
+                      </a:extLst>
+                    </a:blip>
+                    <a:stretch>
+                      <a:fillRect/>
+                    </a:stretch>
+                  </pic:blipFill>
+                  <pic:spPr>
+                    <a:xfrm>
+                      <a:off x="0" y="0"/>
+                      <a:ext cx="2957830" cy="3319145"/>
+                    </a:xfrm>
+                    <a:prstGeom prst="rect">
+                      <a:avLst/>
+                    </a:prstGeom>
+                  </pic:spPr>
+                </pic:pic>
+              </a:graphicData>
+            </a:graphic>
+            <wp14:sizeRelH relativeFrom="margin">
+              <wp14:pctWidth>0</wp14:pctWidth>
+            </wp14:sizeRelH>
+            <wp14:sizeRelV relativeFrom="margin">
+              <wp14:pctHeight>0</wp14:pctHeight>
+            </wp14:sizeRelV>
+          </wp:anchor>
+        </w:drawing>
       </w:r>
     </w:p>
+    <w:p/>
     <w:p/>
     <w:sectPr>
       <w:pgSz w:w="11906" w:h="16838"/>
@@ -835,7 +1932,7 @@
 </file>
 
 <file path=word/numbering.xml><?xml version="1.0" encoding="utf-8"?>
-<w:numbering xmlns:wpc="http://schemas.microsoft.com/office/word/2010/wordprocessingCanvas" xmlns:cx="http://schemas.microsoft.com/office/drawing/2014/chartex" xmlns:cx1="http://schemas.microsoft.com/office/drawing/2015/9/8/chartex" xmlns:cx2="http://schemas.microsoft.com/office/drawing/2015/10/21/chartex" xmlns:cx3="http://schemas.microsoft.com/office/drawing/2016/5/9/chartex" xmlns:cx4="http://schemas.microsoft.com/office/drawing/2016/5/10/chartex" xmlns:cx5="http://schemas.microsoft.com/office/drawing/2016/5/11/chartex" xmlns:cx6="http://schemas.microsoft.com/office/drawing/2016/5/12/chartex" xmlns:cx7="http://schemas.microsoft.com/office/drawing/2016/5/13/chartex" xmlns:cx8="http://schemas.microsoft.com/office/drawing/2016/5/14/chartex" xmlns:mc="http://schemas.openxmlformats.org/markup-compatibility/2006" xmlns:aink="http://schemas.microsoft.com/office/drawing/2016/ink" xmlns:am3d="http://schemas.microsoft.com/office/drawing/2017/model3d" xmlns:o="urn:schemas-microsoft-com:office:office" xmlns:r="http://schemas.openxmlformats.org/officeDocument/2006/relationships" xmlns:m="http://schemas.openxmlformats.org/officeDocument/2006/math" xmlns:v="urn:schemas-microsoft-com:vml" xmlns:wp14="http://schemas.microsoft.com/office/word/2010/wordprocessingDrawing" xmlns:wp="http://schemas.openxmlformats.org/drawingml/2006/wordprocessingDrawing" xmlns:w10="urn:schemas-microsoft-com:office:word" xmlns:w="http://schemas.openxmlformats.org/wordprocessingml/2006/main" xmlns:w14="http://schemas.microsoft.com/office/word/2010/wordml" xmlns:w15="http://schemas.microsoft.com/office/word/2012/wordml" xmlns:w16cex="http://schemas.microsoft.com/office/word/2018/wordml/cex" xmlns:w16cid="http://schemas.microsoft.com/office/word/2016/wordml/cid" xmlns:w16="http://schemas.microsoft.com/office/word/2018/wordml" xmlns:w16sdtdh="http://schemas.microsoft.com/office/word/2020/wordml/sdtdatahash" xmlns:w16se="http://schemas.microsoft.com/office/word/2015/wordml/symex" xmlns:wpg="http://schemas.microsoft.com/office/word/2010/wordprocessingGroup" xmlns:wpi="http://schemas.microsoft.com/office/word/2010/wordprocessingInk" xmlns:wne="http://schemas.microsoft.com/office/word/2006/wordml" xmlns:wps="http://schemas.microsoft.com/office/word/2010/wordprocessingShape" mc:Ignorable="w14 w15 w16se w16cid w16 w16cex w16sdtdh wp14">
+<w:numbering xmlns:wpc="http://schemas.microsoft.com/office/word/2010/wordprocessingCanvas" xmlns:cx="http://schemas.microsoft.com/office/drawing/2014/chartex" xmlns:mc="http://schemas.openxmlformats.org/markup-compatibility/2006" xmlns:o="urn:schemas-microsoft-com:office:office" xmlns:r="http://schemas.openxmlformats.org/officeDocument/2006/relationships" xmlns:m="http://schemas.openxmlformats.org/officeDocument/2006/math" xmlns:v="urn:schemas-microsoft-com:vml" xmlns:wp14="http://schemas.microsoft.com/office/word/2010/wordprocessingDrawing" xmlns:wp="http://schemas.openxmlformats.org/drawingml/2006/wordprocessingDrawing" xmlns:w10="urn:schemas-microsoft-com:office:word" xmlns:w="http://schemas.openxmlformats.org/wordprocessingml/2006/main" xmlns:w14="http://schemas.microsoft.com/office/word/2010/wordml" xmlns:w15="http://schemas.microsoft.com/office/word/2012/wordml" xmlns:w16se="http://schemas.microsoft.com/office/word/2015/wordml/symex" xmlns:wpg="http://schemas.microsoft.com/office/word/2010/wordprocessingGroup" xmlns:wpi="http://schemas.microsoft.com/office/word/2010/wordprocessingInk" xmlns:wne="http://schemas.microsoft.com/office/word/2006/wordml" xmlns:wps="http://schemas.microsoft.com/office/word/2010/wordprocessingShape" mc:Ignorable="w14 w15 w16se wp14">
   <w:abstractNum w:abstractNumId="0" w15:restartNumberingAfterBreak="0">
     <w:nsid w:val="3B904C45"/>
     <w:multiLevelType w:val="hybridMultilevel"/>
@@ -932,7 +2029,7 @@
 </file>
 
 <file path=word/styles.xml><?xml version="1.0" encoding="utf-8"?>
-<w:styles xmlns:mc="http://schemas.openxmlformats.org/markup-compatibility/2006" xmlns:r="http://schemas.openxmlformats.org/officeDocument/2006/relationships" xmlns:w="http://schemas.openxmlformats.org/wordprocessingml/2006/main" xmlns:w14="http://schemas.microsoft.com/office/word/2010/wordml" xmlns:w15="http://schemas.microsoft.com/office/word/2012/wordml" xmlns:w16cex="http://schemas.microsoft.com/office/word/2018/wordml/cex" xmlns:w16cid="http://schemas.microsoft.com/office/word/2016/wordml/cid" xmlns:w16="http://schemas.microsoft.com/office/word/2018/wordml" xmlns:w16sdtdh="http://schemas.microsoft.com/office/word/2020/wordml/sdtdatahash" xmlns:w16se="http://schemas.microsoft.com/office/word/2015/wordml/symex" mc:Ignorable="w14 w15 w16se w16cid w16 w16cex w16sdtdh">
+<w:styles xmlns:mc="http://schemas.openxmlformats.org/markup-compatibility/2006" xmlns:r="http://schemas.openxmlformats.org/officeDocument/2006/relationships" xmlns:w="http://schemas.openxmlformats.org/wordprocessingml/2006/main" xmlns:w14="http://schemas.microsoft.com/office/word/2010/wordml" xmlns:w15="http://schemas.microsoft.com/office/word/2012/wordml" xmlns:w16se="http://schemas.microsoft.com/office/word/2015/wordml/symex" mc:Ignorable="w14 w15 w16se">
   <w:docDefaults>
     <w:rPrDefault>
       <w:rPr>
@@ -948,7 +2045,7 @@
       </w:pPr>
     </w:pPrDefault>
   </w:docDefaults>
-  <w:latentStyles w:defLockedState="0" w:defUIPriority="99" w:defSemiHidden="0" w:defUnhideWhenUsed="0" w:defQFormat="0" w:count="376">
+  <w:latentStyles w:defLockedState="0" w:defUIPriority="99" w:defSemiHidden="0" w:defUnhideWhenUsed="0" w:defQFormat="0" w:count="371">
     <w:lsdException w:name="Normal" w:uiPriority="0" w:qFormat="1"/>
     <w:lsdException w:name="heading 1" w:uiPriority="9" w:qFormat="1"/>
     <w:lsdException w:name="heading 2" w:semiHidden="1" w:uiPriority="9" w:unhideWhenUsed="1" w:qFormat="1"/>
@@ -1320,11 +2417,6 @@
     <w:lsdException w:name="List Table 5 Dark Accent 6" w:uiPriority="50"/>
     <w:lsdException w:name="List Table 6 Colorful Accent 6" w:uiPriority="51"/>
     <w:lsdException w:name="List Table 7 Colorful Accent 6" w:uiPriority="52"/>
-    <w:lsdException w:name="Mention" w:semiHidden="1" w:unhideWhenUsed="1"/>
-    <w:lsdException w:name="Smart Hyperlink" w:semiHidden="1" w:unhideWhenUsed="1"/>
-    <w:lsdException w:name="Hashtag" w:semiHidden="1" w:unhideWhenUsed="1"/>
-    <w:lsdException w:name="Unresolved Mention" w:semiHidden="1" w:unhideWhenUsed="1"/>
-    <w:lsdException w:name="Smart Link" w:semiHidden="1" w:unhideWhenUsed="1"/>
   </w:latentStyles>
   <w:style w:type="paragraph" w:default="1" w:styleId="Normal">
     <w:name w:val="Normal"/>

</xml_diff>